<commit_message>
add steps to notes files
</commit_message>
<xml_diff>
--- a/notes/etapes.docx
+++ b/notes/etapes.docx
@@ -102,25 +102,7 @@
           <w:sz w:val="20"/>
           <w:szCs w:val="20"/>
         </w:rPr>
-        <w:t xml:space="preserve">Création des fichiers html et </w:t>
-      </w:r>
-      <w:proofErr w:type="spellStart"/>
-      <w:r>
-        <w:rPr>
-          <w:rFonts w:ascii="Century Gothic" w:hAnsi="Century Gothic"/>
-          <w:sz w:val="20"/>
-          <w:szCs w:val="20"/>
-        </w:rPr>
-        <w:t>css</w:t>
-      </w:r>
-      <w:proofErr w:type="spellEnd"/>
-      <w:r>
-        <w:rPr>
-          <w:rFonts w:ascii="Century Gothic" w:hAnsi="Century Gothic"/>
-          <w:sz w:val="20"/>
-          <w:szCs w:val="20"/>
-        </w:rPr>
-        <w:t>, avec info de base</w:t>
+        <w:t>Création des fichiers html et css, avec info de base</w:t>
       </w:r>
     </w:p>
     <w:p>
@@ -214,6 +196,14 @@
         </w:rPr>
         <w:t>Créer une branche pour mise en page</w:t>
       </w:r>
+      <w:r>
+        <w:rPr>
+          <w:rFonts w:ascii="Century Gothic" w:hAnsi="Century Gothic"/>
+          <w:sz w:val="20"/>
+          <w:szCs w:val="20"/>
+        </w:rPr>
+        <w:t xml:space="preserve"> (layout)</w:t>
+      </w:r>
     </w:p>
     <w:p>
       <w:pPr>
@@ -235,25 +225,7 @@
           <w:sz w:val="20"/>
           <w:szCs w:val="20"/>
         </w:rPr>
-        <w:t xml:space="preserve">Développe le fichier </w:t>
-      </w:r>
-      <w:proofErr w:type="spellStart"/>
-      <w:r>
-        <w:rPr>
-          <w:rFonts w:ascii="Century Gothic" w:hAnsi="Century Gothic"/>
-          <w:sz w:val="20"/>
-          <w:szCs w:val="20"/>
-        </w:rPr>
-        <w:t>css</w:t>
-      </w:r>
-      <w:proofErr w:type="spellEnd"/>
-      <w:r>
-        <w:rPr>
-          <w:rFonts w:ascii="Century Gothic" w:hAnsi="Century Gothic"/>
-          <w:sz w:val="20"/>
-          <w:szCs w:val="20"/>
-        </w:rPr>
-        <w:t xml:space="preserve"> </w:t>
+        <w:t xml:space="preserve">Développe le fichier css </w:t>
       </w:r>
     </w:p>
     <w:p>
@@ -301,27 +273,7 @@
           <w:szCs w:val="20"/>
           <w:lang w:val="en-CA"/>
         </w:rPr>
-        <w:t xml:space="preserve">Push sur GitHub </w:t>
-      </w:r>
-      <w:proofErr w:type="spellStart"/>
-      <w:r>
-        <w:rPr>
-          <w:rFonts w:ascii="Century Gothic" w:hAnsi="Century Gothic"/>
-          <w:sz w:val="20"/>
-          <w:szCs w:val="20"/>
-          <w:lang w:val="en-CA"/>
-        </w:rPr>
-        <w:t>branche</w:t>
-      </w:r>
-      <w:proofErr w:type="spellEnd"/>
-      <w:r>
-        <w:rPr>
-          <w:rFonts w:ascii="Century Gothic" w:hAnsi="Century Gothic"/>
-          <w:sz w:val="20"/>
-          <w:szCs w:val="20"/>
-          <w:lang w:val="en-CA"/>
-        </w:rPr>
-        <w:t xml:space="preserve"> layo</w:t>
+        <w:t>Push sur GitHub branche layo</w:t>
       </w:r>
       <w:r>
         <w:rPr>
@@ -353,25 +305,7 @@
           <w:sz w:val="20"/>
           <w:szCs w:val="20"/>
         </w:rPr>
-        <w:t xml:space="preserve">Merge branche </w:t>
-      </w:r>
-      <w:proofErr w:type="spellStart"/>
-      <w:r>
-        <w:rPr>
-          <w:rFonts w:ascii="Century Gothic" w:hAnsi="Century Gothic"/>
-          <w:sz w:val="20"/>
-          <w:szCs w:val="20"/>
-        </w:rPr>
-        <w:t>layout</w:t>
-      </w:r>
-      <w:proofErr w:type="spellEnd"/>
-      <w:r>
-        <w:rPr>
-          <w:rFonts w:ascii="Century Gothic" w:hAnsi="Century Gothic"/>
-          <w:sz w:val="20"/>
-          <w:szCs w:val="20"/>
-        </w:rPr>
-        <w:t xml:space="preserve"> avec m</w:t>
+        <w:t>Merge branche layout avec m</w:t>
       </w:r>
       <w:r>
         <w:rPr>
@@ -402,18 +336,123 @@
           <w:sz w:val="20"/>
           <w:szCs w:val="20"/>
         </w:rPr>
-        <w:t xml:space="preserve">Supprime branche </w:t>
-      </w:r>
-      <w:proofErr w:type="spellStart"/>
-      <w:r>
-        <w:rPr>
-          <w:rFonts w:ascii="Century Gothic" w:hAnsi="Century Gothic"/>
-          <w:sz w:val="20"/>
-          <w:szCs w:val="20"/>
-        </w:rPr>
-        <w:t>layout</w:t>
-      </w:r>
-      <w:proofErr w:type="spellEnd"/>
+        <w:t>Supprime branche layout</w:t>
+      </w:r>
+    </w:p>
+    <w:p>
+      <w:pPr>
+        <w:pStyle w:val="ListParagraph"/>
+        <w:numPr>
+          <w:ilvl w:val="0"/>
+          <w:numId w:val="4"/>
+        </w:numPr>
+        <w:spacing w:after="0" w:line="240" w:lineRule="auto"/>
+        <w:rPr>
+          <w:rFonts w:ascii="Century Gothic" w:hAnsi="Century Gothic"/>
+          <w:sz w:val="20"/>
+          <w:szCs w:val="20"/>
+        </w:rPr>
+      </w:pPr>
+      <w:r>
+        <w:rPr>
+          <w:rFonts w:ascii="Century Gothic" w:hAnsi="Century Gothic"/>
+          <w:sz w:val="20"/>
+          <w:szCs w:val="20"/>
+        </w:rPr>
+        <w:t>Créer une branche pour le responsive</w:t>
+      </w:r>
+    </w:p>
+    <w:p>
+      <w:pPr>
+        <w:pStyle w:val="ListParagraph"/>
+        <w:numPr>
+          <w:ilvl w:val="0"/>
+          <w:numId w:val="4"/>
+        </w:numPr>
+        <w:spacing w:after="0" w:line="240" w:lineRule="auto"/>
+        <w:rPr>
+          <w:rFonts w:ascii="Century Gothic" w:hAnsi="Century Gothic"/>
+          <w:sz w:val="20"/>
+          <w:szCs w:val="20"/>
+        </w:rPr>
+      </w:pPr>
+      <w:r>
+        <w:rPr>
+          <w:rFonts w:ascii="Century Gothic" w:hAnsi="Century Gothic"/>
+          <w:sz w:val="20"/>
+          <w:szCs w:val="20"/>
+        </w:rPr>
+        <w:t>Ajout éléments media queries</w:t>
+      </w:r>
+    </w:p>
+    <w:p>
+      <w:pPr>
+        <w:pStyle w:val="ListParagraph"/>
+        <w:numPr>
+          <w:ilvl w:val="0"/>
+          <w:numId w:val="4"/>
+        </w:numPr>
+        <w:spacing w:after="0" w:line="240" w:lineRule="auto"/>
+        <w:rPr>
+          <w:rFonts w:ascii="Century Gothic" w:hAnsi="Century Gothic"/>
+          <w:sz w:val="20"/>
+          <w:szCs w:val="20"/>
+        </w:rPr>
+      </w:pPr>
+      <w:r>
+        <w:rPr>
+          <w:rFonts w:ascii="Century Gothic" w:hAnsi="Century Gothic"/>
+          <w:sz w:val="20"/>
+          <w:szCs w:val="20"/>
+        </w:rPr>
+        <w:t>Push sur GitHub branche responsive</w:t>
+      </w:r>
+    </w:p>
+    <w:p>
+      <w:pPr>
+        <w:pStyle w:val="ListParagraph"/>
+        <w:numPr>
+          <w:ilvl w:val="0"/>
+          <w:numId w:val="4"/>
+        </w:numPr>
+        <w:spacing w:after="0" w:line="240" w:lineRule="auto"/>
+        <w:rPr>
+          <w:rFonts w:ascii="Century Gothic" w:hAnsi="Century Gothic"/>
+          <w:sz w:val="20"/>
+          <w:szCs w:val="20"/>
+        </w:rPr>
+      </w:pPr>
+      <w:r>
+        <w:rPr>
+          <w:rFonts w:ascii="Century Gothic" w:hAnsi="Century Gothic"/>
+          <w:sz w:val="20"/>
+          <w:szCs w:val="20"/>
+        </w:rPr>
+        <w:t>Merge branche responsive avec main</w:t>
+      </w:r>
+    </w:p>
+    <w:p>
+      <w:pPr>
+        <w:pStyle w:val="ListParagraph"/>
+        <w:numPr>
+          <w:ilvl w:val="0"/>
+          <w:numId w:val="4"/>
+        </w:numPr>
+        <w:spacing w:after="0" w:line="240" w:lineRule="auto"/>
+        <w:rPr>
+          <w:rFonts w:ascii="Century Gothic" w:hAnsi="Century Gothic"/>
+          <w:sz w:val="20"/>
+          <w:szCs w:val="20"/>
+        </w:rPr>
+      </w:pPr>
+      <w:r>
+        <w:rPr>
+          <w:rFonts w:ascii="Century Gothic" w:hAnsi="Century Gothic"/>
+          <w:sz w:val="20"/>
+          <w:szCs w:val="20"/>
+        </w:rPr>
+        <w:t>Supprime branche responsive</w:t>
+      </w:r>
     </w:p>
     <w:sectPr>
       <w:pgSz w:w="12240" w:h="15840"/>

</xml_diff>